<commit_message>
added the contents for detr3d
</commit_message>
<xml_diff>
--- a/NusceneMeedetection数据集格式.docx
+++ b/NusceneMeedetection数据集格式.docx
@@ -2149,15 +2149,7 @@
       </w:r>
       <w:proofErr w:type="spellEnd"/>
       <w:r>
-        <w:t xml:space="preserve"> --root-</w:t>
-      </w:r>
-      <w:proofErr w:type="gramStart"/>
-      <w:r>
-        <w:t>path .</w:t>
-      </w:r>
-      <w:proofErr w:type="gramEnd"/>
-      <w:r>
-        <w:t>/data/</w:t>
+        <w:t xml:space="preserve"> --root-path ./data/</w:t>
       </w:r>
       <w:proofErr w:type="spellStart"/>
       <w:r>
@@ -2215,13 +2207,6 @@
         </w:rPr>
         <w:t>数据的转换，实践分析基于mmdetection3d框架瞎，BEV 3D算法中所需要的数据</w:t>
       </w:r>
-    </w:p>
-    <w:p>
-      <w:pPr>
-        <w:rPr>
-          <w:rFonts w:hint="eastAsia"/>
-        </w:rPr>
-      </w:pPr>
     </w:p>
     <w:p>
       <w:pPr>
@@ -2338,7 +2323,7 @@
                     </pic:cNvPicPr>
                   </pic:nvPicPr>
                   <pic:blipFill>
-                    <a:blip r:embed="rId5">
+                    <a:blip r:embed="rId7">
                       <a:extLst>
                         <a:ext uri="{28A0092B-C50C-407E-A947-70E740481C1C}">
                           <a14:useLocalDpi xmlns:a14="http://schemas.microsoft.com/office/drawing/2010/main" val="0"/>
@@ -3157,17 +3142,12 @@
         <w:t xml:space="preserve"> = </w:t>
       </w:r>
       <w:proofErr w:type="spellStart"/>
-      <w:proofErr w:type="gramStart"/>
       <w:r>
         <w:t>nusc.get</w:t>
       </w:r>
       <w:proofErr w:type="spellEnd"/>
       <w:r>
-        <w:t>(</w:t>
-      </w:r>
-      <w:proofErr w:type="gramEnd"/>
-      <w:r>
-        <w:t xml:space="preserve">'sample', </w:t>
+        <w:t xml:space="preserve">('sample', </w:t>
       </w:r>
       <w:proofErr w:type="spellStart"/>
       <w:r>
@@ -3710,14 +3690,12 @@
                 <w:rFonts w:hint="eastAsia"/>
               </w:rPr>
             </w:pPr>
-            <w:proofErr w:type="spellStart"/>
             <w:r>
               <w:rPr>
                 <w:rFonts w:hint="eastAsia"/>
               </w:rPr>
               <w:t>Dict</w:t>
             </w:r>
-            <w:proofErr w:type="spellEnd"/>
           </w:p>
         </w:tc>
         <w:tc>
@@ -4281,17 +4259,12 @@
         <w:t xml:space="preserve"> = </w:t>
       </w:r>
       <w:proofErr w:type="spellStart"/>
-      <w:proofErr w:type="gramStart"/>
       <w:r>
         <w:t>nusc.get</w:t>
       </w:r>
       <w:proofErr w:type="spellEnd"/>
       <w:r>
-        <w:t>(</w:t>
-      </w:r>
-      <w:proofErr w:type="gramEnd"/>
-      <w:r>
-        <w:t>'</w:t>
+        <w:t>('</w:t>
       </w:r>
       <w:proofErr w:type="spellStart"/>
       <w:r>
@@ -7873,17 +7846,12 @@
         <w:t>=</w:t>
       </w:r>
       <w:proofErr w:type="spellStart"/>
-      <w:proofErr w:type="gramStart"/>
       <w:r>
         <w:t>nusc.get</w:t>
       </w:r>
       <w:proofErr w:type="spellEnd"/>
       <w:r>
-        <w:t>(</w:t>
-      </w:r>
-      <w:proofErr w:type="gramEnd"/>
-      <w:r>
-        <w:t>'</w:t>
+        <w:t>('</w:t>
       </w:r>
       <w:proofErr w:type="spellStart"/>
       <w:r>
@@ -8338,17 +8306,12 @@
         <w:t>=</w:t>
       </w:r>
       <w:proofErr w:type="spellStart"/>
-      <w:proofErr w:type="gramStart"/>
       <w:r>
         <w:t>nusc.get</w:t>
       </w:r>
       <w:proofErr w:type="spellEnd"/>
       <w:r>
-        <w:t>(</w:t>
-      </w:r>
-      <w:proofErr w:type="gramEnd"/>
-      <w:r>
-        <w:t>'</w:t>
+        <w:t>('</w:t>
       </w:r>
       <w:proofErr w:type="spellStart"/>
       <w:r>
@@ -8802,14 +8765,12 @@
                 <w:rFonts w:hint="eastAsia"/>
               </w:rPr>
             </w:pPr>
-            <w:proofErr w:type="gramStart"/>
             <w:r>
               <w:rPr>
                 <w:rFonts w:hint="eastAsia"/>
               </w:rPr>
               <w:t>List[</w:t>
             </w:r>
-            <w:proofErr w:type="gramEnd"/>
             <w:r>
               <w:rPr>
                 <w:rFonts w:hint="eastAsia"/>
@@ -8935,18 +8896,13 @@
       </w:r>
       <w:proofErr w:type="spellEnd"/>
       <w:r>
-        <w:t xml:space="preserve"> </w:t>
-      </w:r>
-      <w:proofErr w:type="gramStart"/>
-      <w:r>
-        <w:t>=  </w:t>
+        <w:t xml:space="preserve"> =  </w:t>
       </w:r>
       <w:proofErr w:type="spellStart"/>
       <w:r>
         <w:t>nusc.get</w:t>
       </w:r>
       <w:proofErr w:type="spellEnd"/>
-      <w:proofErr w:type="gramEnd"/>
       <w:r>
         <w:t>('</w:t>
       </w:r>
@@ -9988,17 +9944,9 @@
               <w:rPr>
                 <w:rFonts w:hint="eastAsia"/>
               </w:rPr>
-              <w:t>movable_</w:t>
-            </w:r>
-            <w:proofErr w:type="gramStart"/>
-            <w:r>
-              <w:rPr>
-                <w:rFonts w:hint="eastAsia"/>
-              </w:rPr>
-              <w:t>object.trafficcone</w:t>
+              <w:t>movable_object.trafficcone</w:t>
             </w:r>
             <w:proofErr w:type="spellEnd"/>
-            <w:proofErr w:type="gramEnd"/>
           </w:p>
         </w:tc>
       </w:tr>
@@ -11077,17 +11025,9 @@
               <w:rPr>
                 <w:rFonts w:hint="eastAsia"/>
               </w:rPr>
-              <w:t>movable_</w:t>
-            </w:r>
-            <w:proofErr w:type="gramStart"/>
-            <w:r>
-              <w:rPr>
-                <w:rFonts w:hint="eastAsia"/>
-              </w:rPr>
-              <w:t>object.trafficcone</w:t>
+              <w:t>movable_object.trafficcone</w:t>
             </w:r>
             <w:proofErr w:type="spellEnd"/>
-            <w:proofErr w:type="gramEnd"/>
           </w:p>
         </w:tc>
       </w:tr>
@@ -11222,18 +11162,13 @@
       </w:r>
       <w:proofErr w:type="spellStart"/>
       <w:r>
-        <w:t>fill_trainval_</w:t>
-      </w:r>
-      <w:proofErr w:type="gramStart"/>
-      <w:r>
-        <w:t>infos</w:t>
+        <w:t>fill_trainval_infos</w:t>
       </w:r>
       <w:proofErr w:type="spellEnd"/>
       <w:r>
         <w:t>(</w:t>
       </w:r>
       <w:proofErr w:type="spellStart"/>
-      <w:proofErr w:type="gramEnd"/>
       <w:r>
         <w:t>nusc</w:t>
       </w:r>
@@ -11570,23 +11505,13 @@
                 <w:szCs w:val="10"/>
               </w:rPr>
             </w:pPr>
-            <w:proofErr w:type="gramStart"/>
             <w:r>
               <w:rPr>
                 <w:rFonts w:hint="eastAsia"/>
                 <w:sz w:val="8"/>
                 <w:szCs w:val="10"/>
               </w:rPr>
-              <w:t>./</w:t>
-            </w:r>
-            <w:proofErr w:type="gramEnd"/>
-            <w:r>
-              <w:rPr>
-                <w:rFonts w:hint="eastAsia"/>
-                <w:sz w:val="8"/>
-                <w:szCs w:val="10"/>
-              </w:rPr>
-              <w:t>data/nuscenes/samples/LIDAR_TOP/n015-2018-07-18-11-07-57+0800__LIDAR_TOP__1531883530449377.pcd.bin</w:t>
+              <w:t>./data/nuscenes/samples/LIDAR_TOP/n015-2018-07-18-11-07-57+0800__LIDAR_TOP__1531883530449377.pcd.bin</w:t>
             </w:r>
           </w:p>
         </w:tc>
@@ -11824,7 +11749,6 @@
                 <w:szCs w:val="21"/>
               </w:rPr>
             </w:pPr>
-            <w:proofErr w:type="spellStart"/>
             <w:r>
               <w:rPr>
                 <w:rFonts w:hint="eastAsia"/>
@@ -11833,7 +11757,6 @@
               </w:rPr>
               <w:t>dict</w:t>
             </w:r>
-            <w:proofErr w:type="spellEnd"/>
           </w:p>
         </w:tc>
         <w:tc>
@@ -12538,109 +12461,53 @@
               <w:rPr>
                 <w:rFonts w:hint="eastAsia"/>
               </w:rPr>
-              <w:t>[[-1.61843454e+01 -1.17404151e+00 -1.24046699e+</w:t>
-            </w:r>
-            <w:proofErr w:type="gramStart"/>
-            <w:r>
-              <w:rPr>
-                <w:rFonts w:hint="eastAsia"/>
-              </w:rPr>
-              <w:t>00  3.00000000e</w:t>
-            </w:r>
-            <w:proofErr w:type="gramEnd"/>
-            <w:r>
-              <w:rPr>
-                <w:rFonts w:hint="eastAsia"/>
-              </w:rPr>
-              <w:t>-01</w:t>
-            </w:r>
-          </w:p>
-          <w:p>
-            <w:pPr>
-              <w:rPr>
-                <w:rFonts w:hint="eastAsia"/>
-              </w:rPr>
-            </w:pPr>
-            <w:r>
-              <w:rPr>
-                <w:rFonts w:hint="eastAsia"/>
-              </w:rPr>
-              <w:t xml:space="preserve">   2.91000000e-</w:t>
-            </w:r>
-            <w:proofErr w:type="gramStart"/>
-            <w:r>
-              <w:rPr>
-                <w:rFonts w:hint="eastAsia"/>
-              </w:rPr>
-              <w:t>01  7.34000000e</w:t>
-            </w:r>
-            <w:proofErr w:type="gramEnd"/>
-            <w:r>
-              <w:rPr>
-                <w:rFonts w:hint="eastAsia"/>
-              </w:rPr>
-              <w:t>-01  1.36454530e+00]</w:t>
-            </w:r>
-          </w:p>
-          <w:p>
-            <w:pPr>
-              <w:rPr>
-                <w:rFonts w:hint="eastAsia"/>
-              </w:rPr>
-            </w:pPr>
-            <w:r>
-              <w:rPr>
-                <w:rFonts w:hint="eastAsia"/>
-              </w:rPr>
-              <w:t xml:space="preserve"> [-1.54493912e+01 -4.28768163e+00 -1.30136452e+</w:t>
-            </w:r>
-            <w:proofErr w:type="gramStart"/>
-            <w:r>
-              <w:rPr>
-                <w:rFonts w:hint="eastAsia"/>
-              </w:rPr>
-              <w:t>00  3.15000000e</w:t>
-            </w:r>
-            <w:proofErr w:type="gramEnd"/>
-            <w:r>
-              <w:rPr>
-                <w:rFonts w:hint="eastAsia"/>
-              </w:rPr>
-              <w:t>-01</w:t>
-            </w:r>
-          </w:p>
-          <w:p>
-            <w:pPr>
-              <w:rPr>
-                <w:rFonts w:hint="eastAsia"/>
-              </w:rPr>
-            </w:pPr>
-            <w:r>
-              <w:rPr>
-                <w:rFonts w:hint="eastAsia"/>
-              </w:rPr>
-              <w:t xml:space="preserve">   3.38000000e-</w:t>
-            </w:r>
-            <w:proofErr w:type="gramStart"/>
-            <w:r>
-              <w:rPr>
-                <w:rFonts w:hint="eastAsia"/>
-              </w:rPr>
-              <w:t xml:space="preserve">01  </w:t>
+              <w:t>[[-1.61843454e+01 -1.17404151e+00 -1.24046699e+00  3.00000000e-01</w:t>
+            </w:r>
+          </w:p>
+          <w:p>
+            <w:pPr>
+              <w:rPr>
+                <w:rFonts w:hint="eastAsia"/>
+              </w:rPr>
+            </w:pPr>
+            <w:r>
+              <w:rPr>
+                <w:rFonts w:hint="eastAsia"/>
+              </w:rPr>
+              <w:t xml:space="preserve">   2.91000000e-01  7.34000000e-01  1.36454530e+00]</w:t>
+            </w:r>
+          </w:p>
+          <w:p>
+            <w:pPr>
+              <w:rPr>
+                <w:rFonts w:hint="eastAsia"/>
+              </w:rPr>
+            </w:pPr>
+            <w:r>
+              <w:rPr>
+                <w:rFonts w:hint="eastAsia"/>
+              </w:rPr>
+              <w:t xml:space="preserve"> [-1.54493912e+01 -4.28768163e+00 -1.30136452e+00  3.15000000e-01</w:t>
+            </w:r>
+          </w:p>
+          <w:p>
+            <w:pPr>
+              <w:rPr>
+                <w:rFonts w:hint="eastAsia"/>
+              </w:rPr>
+            </w:pPr>
+            <w:r>
+              <w:rPr>
+                <w:rFonts w:hint="eastAsia"/>
+              </w:rPr>
+              <w:t xml:space="preserve">   3.38000000e-01  </w:t>
             </w:r>
             <w:r>
               <w:rPr>
                 <w:rFonts w:hint="eastAsia"/>
               </w:rPr>
               <w:lastRenderedPageBreak/>
-              <w:t>7.12000000e</w:t>
-            </w:r>
-            <w:proofErr w:type="gramEnd"/>
-            <w:r>
-              <w:rPr>
-                <w:rFonts w:hint="eastAsia"/>
-              </w:rPr>
-              <w:t>-01  1.25993027e+00]</w:t>
+              <w:t>7.12000000e-01  1.25993027e+00]</w:t>
             </w:r>
           </w:p>
         </w:tc>
@@ -13080,19 +12947,11 @@
                 <w:rFonts w:hint="eastAsia"/>
               </w:rPr>
             </w:pPr>
-            <w:proofErr w:type="gramStart"/>
-            <w:r>
-              <w:rPr>
-                <w:rFonts w:hint="eastAsia"/>
-              </w:rPr>
-              <w:t>[  2</w:t>
-            </w:r>
-            <w:proofErr w:type="gramEnd"/>
-            <w:r>
-              <w:rPr>
-                <w:rFonts w:hint="eastAsia"/>
-              </w:rPr>
-              <w:t xml:space="preserve">   3 171 150   7 151   9  10   4  42]</w:t>
+            <w:r>
+              <w:rPr>
+                <w:rFonts w:hint="eastAsia"/>
+              </w:rPr>
+              <w:t>[  2   3 171 150   7 151   9  10   4  42]</w:t>
             </w:r>
           </w:p>
         </w:tc>
@@ -13252,14 +13111,7 @@
               <w:rPr>
                 <w:rFonts w:hint="eastAsia"/>
               </w:rPr>
-              <w:t xml:space="preserve">[ </w:t>
-            </w:r>
-            <w:proofErr w:type="gramStart"/>
-            <w:r>
-              <w:rPr>
-                <w:rFonts w:hint="eastAsia"/>
-              </w:rPr>
-              <w:t xml:space="preserve">True  </w:t>
+              <w:t xml:space="preserve">[ True  </w:t>
             </w:r>
             <w:proofErr w:type="spellStart"/>
             <w:r>
@@ -13269,7 +13121,6 @@
               <w:t>True</w:t>
             </w:r>
             <w:proofErr w:type="spellEnd"/>
-            <w:proofErr w:type="gramEnd"/>
             <w:r>
               <w:rPr>
                 <w:rFonts w:hint="eastAsia"/>
@@ -13576,23 +13427,13 @@
                 <w:szCs w:val="10"/>
               </w:rPr>
             </w:pPr>
-            <w:proofErr w:type="gramStart"/>
             <w:r>
               <w:rPr>
                 <w:rFonts w:hint="eastAsia"/>
                 <w:sz w:val="8"/>
                 <w:szCs w:val="10"/>
               </w:rPr>
-              <w:t>./</w:t>
-            </w:r>
-            <w:proofErr w:type="gramEnd"/>
-            <w:r>
-              <w:rPr>
-                <w:rFonts w:hint="eastAsia"/>
-                <w:sz w:val="8"/>
-                <w:szCs w:val="10"/>
-              </w:rPr>
-              <w:t>data/nuscenes/samples/CAM_FRONT/n015-2018-07-18-11-07-57+0800__CAM_FRONT__1531883530412470.jpg</w:t>
+              <w:t>./data/nuscenes/samples/CAM_FRONT/n015-2018-07-18-11-07-57+0800__CAM_FRONT__1531883530412470.jpg</w:t>
             </w:r>
           </w:p>
         </w:tc>
@@ -14227,75 +14068,33 @@
               <w:rPr>
                 <w:rFonts w:hint="eastAsia"/>
               </w:rPr>
-              <w:t>[[-0.</w:t>
-            </w:r>
-            <w:proofErr w:type="gramStart"/>
-            <w:r>
-              <w:rPr>
-                <w:rFonts w:hint="eastAsia"/>
-              </w:rPr>
-              <w:t>99991364,  0.01038427</w:t>
-            </w:r>
-            <w:proofErr w:type="gramEnd"/>
-            <w:r>
-              <w:rPr>
-                <w:rFonts w:hint="eastAsia"/>
-              </w:rPr>
-              <w:t>, -0.00805477],</w:t>
-            </w:r>
-          </w:p>
-          <w:p>
-            <w:pPr>
-              <w:rPr>
-                <w:rFonts w:hint="eastAsia"/>
-              </w:rPr>
-            </w:pPr>
-            <w:r>
-              <w:rPr>
-                <w:rFonts w:hint="eastAsia"/>
-              </w:rPr>
-              <w:t xml:space="preserve">       [</w:t>
-            </w:r>
-            <w:proofErr w:type="gramStart"/>
-            <w:r>
-              <w:rPr>
-                <w:rFonts w:hint="eastAsia"/>
-              </w:rPr>
-              <w:t>0.0081334 ,</w:t>
-            </w:r>
-            <w:proofErr w:type="gramEnd"/>
-            <w:r>
-              <w:rPr>
-                <w:rFonts w:hint="eastAsia"/>
-              </w:rPr>
-              <w:t xml:space="preserve">  0.00755213, -0.9999384 ],</w:t>
-            </w:r>
-          </w:p>
-          <w:p>
-            <w:pPr>
-              <w:rPr>
-                <w:rFonts w:hint="eastAsia"/>
-              </w:rPr>
-            </w:pPr>
-            <w:r>
-              <w:rPr>
-                <w:rFonts w:hint="eastAsia"/>
-              </w:rPr>
-              <w:t xml:space="preserve">       [-0.</w:t>
-            </w:r>
-            <w:proofErr w:type="gramStart"/>
-            <w:r>
-              <w:rPr>
-                <w:rFonts w:hint="eastAsia"/>
-              </w:rPr>
-              <w:t>0103228 ,</w:t>
-            </w:r>
-            <w:proofErr w:type="gramEnd"/>
-            <w:r>
-              <w:rPr>
-                <w:rFonts w:hint="eastAsia"/>
-              </w:rPr>
-              <w:t xml:space="preserve"> -0.99991756, -0.00763594]]</w:t>
+              <w:t>[[-0.99991364,  0.01038427, -0.00805477],</w:t>
+            </w:r>
+          </w:p>
+          <w:p>
+            <w:pPr>
+              <w:rPr>
+                <w:rFonts w:hint="eastAsia"/>
+              </w:rPr>
+            </w:pPr>
+            <w:r>
+              <w:rPr>
+                <w:rFonts w:hint="eastAsia"/>
+              </w:rPr>
+              <w:t xml:space="preserve">       [0.0081334 ,  0.00755213, -0.9999384 ],</w:t>
+            </w:r>
+          </w:p>
+          <w:p>
+            <w:pPr>
+              <w:rPr>
+                <w:rFonts w:hint="eastAsia"/>
+              </w:rPr>
+            </w:pPr>
+            <w:r>
+              <w:rPr>
+                <w:rFonts w:hint="eastAsia"/>
+              </w:rPr>
+              <w:t xml:space="preserve">       [-0.0103228 , -0.99991756, -0.00763594]]</w:t>
             </w:r>
           </w:p>
         </w:tc>
@@ -14381,21 +14180,7 @@
               <w:rPr>
                 <w:rFonts w:hint="eastAsia"/>
               </w:rPr>
-              <w:t>[0.00072265</w:t>
-            </w:r>
-            <w:proofErr w:type="gramStart"/>
-            <w:r>
-              <w:rPr>
-                <w:rFonts w:hint="eastAsia"/>
-              </w:rPr>
-              <w:t>,  0.60818175</w:t>
-            </w:r>
-            <w:proofErr w:type="gramEnd"/>
-            <w:r>
-              <w:rPr>
-                <w:rFonts w:hint="eastAsia"/>
-              </w:rPr>
-              <w:t>, -0.31034774]</w:t>
+              <w:t>[0.00072265,  0.60818175, -0.31034774]</w:t>
             </w:r>
           </w:p>
         </w:tc>
@@ -14681,15 +14466,7 @@
         </w:rPr>
       </w:pPr>
       <w:r>
-        <w:t xml:space="preserve">def </w:t>
-      </w:r>
-      <w:proofErr w:type="gramStart"/>
-      <w:r>
-        <w:t>train(</w:t>
-      </w:r>
-      <w:proofErr w:type="gramEnd"/>
-      <w:r>
-        <w:t xml:space="preserve">self, </w:t>
+        <w:t xml:space="preserve">def train(self, </w:t>
       </w:r>
       <w:proofErr w:type="spellStart"/>
       <w:r>
@@ -14954,7 +14731,6 @@
                 <w:rFonts w:hint="eastAsia"/>
               </w:rPr>
             </w:pPr>
-            <w:proofErr w:type="gramStart"/>
             <w:r>
               <w:rPr>
                 <w:rFonts w:hint="eastAsia"/>
@@ -14971,14 +14747,7 @@
               <w:rPr>
                 <w:rFonts w:hint="eastAsia"/>
               </w:rPr>
-              <w:t>[</w:t>
-            </w:r>
-            <w:proofErr w:type="gramEnd"/>
-            <w:r>
-              <w:rPr>
-                <w:rFonts w:hint="eastAsia"/>
-              </w:rPr>
-              <w:t>LIDARInstance3DBoxes]</w:t>
+              <w:t>[LIDARInstance3DBoxes]</w:t>
             </w:r>
           </w:p>
         </w:tc>
@@ -15116,7 +14885,6 @@
                 <w:rFonts w:hint="eastAsia"/>
               </w:rPr>
             </w:pPr>
-            <w:proofErr w:type="gramStart"/>
             <w:r>
               <w:rPr>
                 <w:rFonts w:hint="eastAsia"/>
@@ -15133,14 +14901,7 @@
               <w:rPr>
                 <w:rFonts w:hint="eastAsia"/>
               </w:rPr>
-              <w:t>[</w:t>
-            </w:r>
-            <w:proofErr w:type="gramEnd"/>
-            <w:r>
-              <w:rPr>
-                <w:rFonts w:hint="eastAsia"/>
-              </w:rPr>
-              <w:t>LIDARInstance3DBoxes]</w:t>
+              <w:t>[LIDARInstance3DBoxes]</w:t>
             </w:r>
           </w:p>
         </w:tc>
@@ -15727,21 +15488,7 @@
               <w:rPr>
                 <w:rFonts w:hint="eastAsia"/>
               </w:rPr>
-              <w:t>[(928,1600,3</w:t>
-            </w:r>
-            <w:proofErr w:type="gramStart"/>
-            <w:r>
-              <w:rPr>
-                <w:rFonts w:hint="eastAsia"/>
-              </w:rPr>
-              <w:t>),(</w:t>
-            </w:r>
-            <w:proofErr w:type="gramEnd"/>
-            <w:r>
-              <w:rPr>
-                <w:rFonts w:hint="eastAsia"/>
-              </w:rPr>
-              <w:t>928,1600,3)]</w:t>
+              <w:t>[(928,1600,3),(928,1600,3)]</w:t>
             </w:r>
           </w:p>
         </w:tc>
@@ -16059,7 +15806,7 @@
                     <pic:cNvPicPr/>
                   </pic:nvPicPr>
                   <pic:blipFill>
-                    <a:blip r:embed="rId6"/>
+                    <a:blip r:embed="rId8"/>
                     <a:stretch>
                       <a:fillRect/>
                     </a:stretch>
@@ -16114,7 +15861,7 @@
                     <pic:cNvPicPr/>
                   </pic:nvPicPr>
                   <pic:blipFill>
-                    <a:blip r:embed="rId7"/>
+                    <a:blip r:embed="rId9"/>
                     <a:stretch>
                       <a:fillRect/>
                     </a:stretch>
@@ -17251,19 +16998,11 @@
           <w:rFonts w:hint="eastAsia"/>
         </w:rPr>
       </w:pPr>
-      <w:proofErr w:type="gramStart"/>
-      <w:r>
-        <w:rPr>
-          <w:rFonts w:hint="eastAsia"/>
-        </w:rPr>
-        <w:t>tensor(</w:t>
-      </w:r>
-      <w:proofErr w:type="gramEnd"/>
-      <w:r>
-        <w:rPr>
-          <w:rFonts w:hint="eastAsia"/>
-        </w:rPr>
-        <w:t>[8, 0, 2, 5, 0, 5, 0, 0, 1, 0, 0, 0, 0, 8, 4, 0, 0, 0, 0, 0, 0, 0, 0, 0,        0, 5, 0, 0, 0, 0, 1], device='cuda:0')</w:t>
+      <w:r>
+        <w:rPr>
+          <w:rFonts w:hint="eastAsia"/>
+        </w:rPr>
+        <w:t>tensor([8, 0, 2, 5, 0, 5, 0, 0, 1, 0, 0, 0, 0, 8, 4, 0, 0, 0, 0, 0, 0, 0, 0, 0,        0, 5, 0, 0, 0, 0, 1], device='cuda:0')</w:t>
       </w:r>
     </w:p>
     <w:p>
@@ -17311,19 +17050,11 @@
       </w:r>
       <w:proofErr w:type="spellStart"/>
       <w:r>
-        <w:t>forward_</w:t>
-      </w:r>
-      <w:proofErr w:type="gramStart"/>
-      <w:r>
-        <w:t>train</w:t>
+        <w:t>forward_train</w:t>
       </w:r>
       <w:proofErr w:type="spellEnd"/>
       <w:r>
-        <w:t>(</w:t>
-      </w:r>
-      <w:proofErr w:type="gramEnd"/>
-      <w:r>
-        <w:t>self,</w:t>
+        <w:t>(self,</w:t>
       </w:r>
     </w:p>
     <w:p>
@@ -17385,21 +17116,7 @@
         <w:rPr>
           <w:lang w:val="fr-FR"/>
         </w:rPr>
-        <w:t xml:space="preserve">                      </w:t>
-      </w:r>
-      <w:proofErr w:type="gramStart"/>
-      <w:r>
-        <w:rPr>
-          <w:lang w:val="fr-FR"/>
-        </w:rPr>
-        <w:t>gt</w:t>
-      </w:r>
-      <w:proofErr w:type="gramEnd"/>
-      <w:r>
-        <w:rPr>
-          <w:lang w:val="fr-FR"/>
-        </w:rPr>
-        <w:t>_bboxes_3d=None,</w:t>
+        <w:t>                      gt_bboxes_3d=None,</w:t>
       </w:r>
     </w:p>
     <w:p>
@@ -17413,21 +17130,7 @@
         <w:rPr>
           <w:lang w:val="fr-FR"/>
         </w:rPr>
-        <w:t xml:space="preserve">                      </w:t>
-      </w:r>
-      <w:proofErr w:type="gramStart"/>
-      <w:r>
-        <w:rPr>
-          <w:lang w:val="fr-FR"/>
-        </w:rPr>
-        <w:t>gt</w:t>
-      </w:r>
-      <w:proofErr w:type="gramEnd"/>
-      <w:r>
-        <w:rPr>
-          <w:lang w:val="fr-FR"/>
-        </w:rPr>
-        <w:t>_labels_3d=None,</w:t>
+        <w:t>                      gt_labels_3d=None,</w:t>
       </w:r>
     </w:p>
     <w:p>
@@ -17444,19 +17147,11 @@
         <w:t xml:space="preserve">                      </w:t>
       </w:r>
       <w:proofErr w:type="spellStart"/>
-      <w:proofErr w:type="gramStart"/>
       <w:r>
         <w:rPr>
           <w:lang w:val="fr-FR"/>
         </w:rPr>
-        <w:t>gt</w:t>
-      </w:r>
-      <w:proofErr w:type="gramEnd"/>
-      <w:r>
-        <w:rPr>
-          <w:lang w:val="fr-FR"/>
-        </w:rPr>
-        <w:t>_labels</w:t>
+        <w:t>gt_labels</w:t>
       </w:r>
       <w:proofErr w:type="spellEnd"/>
       <w:r>
@@ -17480,19 +17175,11 @@
         <w:t xml:space="preserve">                      </w:t>
       </w:r>
       <w:proofErr w:type="spellStart"/>
-      <w:proofErr w:type="gramStart"/>
       <w:r>
         <w:rPr>
           <w:lang w:val="fr-FR"/>
         </w:rPr>
-        <w:t>gt</w:t>
-      </w:r>
-      <w:proofErr w:type="gramEnd"/>
-      <w:r>
-        <w:rPr>
-          <w:lang w:val="fr-FR"/>
-        </w:rPr>
-        <w:t>_bboxes</w:t>
+        <w:t>gt_bboxes</w:t>
       </w:r>
       <w:proofErr w:type="spellEnd"/>
       <w:r>
@@ -17676,7 +17363,7 @@
                     </pic:cNvPicPr>
                   </pic:nvPicPr>
                   <pic:blipFill>
-                    <a:blip r:embed="rId8" cstate="print">
+                    <a:blip r:embed="rId10" cstate="print">
                       <a:extLst>
                         <a:ext uri="{28A0092B-C50C-407E-A947-70E740481C1C}">
                           <a14:useLocalDpi xmlns:a14="http://schemas.microsoft.com/office/drawing/2010/main" val="0"/>
@@ -17764,6 +17451,9 @@
         </w:rPr>
       </w:pPr>
       <w:r>
+        <w:rPr>
+          <w:noProof/>
+        </w:rPr>
         <w:drawing>
           <wp:inline distT="0" distB="0" distL="0" distR="0" wp14:anchorId="0CD1EA20" wp14:editId="32E90885">
             <wp:extent cx="5274310" cy="2848610"/>
@@ -17780,10 +17470,10 @@
                     <pic:cNvPicPr/>
                   </pic:nvPicPr>
                   <pic:blipFill>
-                    <a:blip r:embed="rId9">
+                    <a:blip r:embed="rId11">
                       <a:extLst>
                         <a:ext uri="{96DAC541-7B7A-43D3-8B79-37D633B846F1}">
-                          <asvg:svgBlip xmlns:asvg="http://schemas.microsoft.com/office/drawing/2016/SVG/main" r:embed="rId10"/>
+                          <asvg:svgBlip xmlns:asvg="http://schemas.microsoft.com/office/drawing/2016/SVG/main" r:embed="rId12"/>
                         </a:ext>
                       </a:extLst>
                     </a:blip>
@@ -17815,6 +17505,64 @@
     </w:sectPr>
   </w:body>
 </w:document>
+</file>
+
+<file path=word/endnotes.xml><?xml version="1.0" encoding="utf-8"?>
+<w:endnotes xmlns:wpc="http://schemas.microsoft.com/office/word/2010/wordprocessingCanvas" xmlns:cx="http://schemas.microsoft.com/office/drawing/2014/chartex" xmlns:cx1="http://schemas.microsoft.com/office/drawing/2015/9/8/chartex" xmlns:cx2="http://schemas.microsoft.com/office/drawing/2015/10/21/chartex" xmlns:cx3="http://schemas.microsoft.com/office/drawing/2016/5/9/chartex" xmlns:cx4="http://schemas.microsoft.com/office/drawing/2016/5/10/chartex" xmlns:cx5="http://schemas.microsoft.com/office/drawing/2016/5/11/chartex" xmlns:cx6="http://schemas.microsoft.com/office/drawing/2016/5/12/chartex" xmlns:cx7="http://schemas.microsoft.com/office/drawing/2016/5/13/chartex" xmlns:cx8="http://schemas.microsoft.com/office/drawing/2016/5/14/chartex" xmlns:mc="http://schemas.openxmlformats.org/markup-compatibility/2006" xmlns:aink="http://schemas.microsoft.com/office/drawing/2016/ink" xmlns:am3d="http://schemas.microsoft.com/office/drawing/2017/model3d" xmlns:o="urn:schemas-microsoft-com:office:office" xmlns:oel="http://schemas.microsoft.com/office/2019/extlst" xmlns:r="http://schemas.openxmlformats.org/officeDocument/2006/relationships" xmlns:m="http://schemas.openxmlformats.org/officeDocument/2006/math" xmlns:v="urn:schemas-microsoft-com:vml" xmlns:wp14="http://schemas.microsoft.com/office/word/2010/wordprocessingDrawing" xmlns:wp="http://schemas.openxmlformats.org/drawingml/2006/wordprocessingDrawing" xmlns:w10="urn:schemas-microsoft-com:office:word" xmlns:w="http://schemas.openxmlformats.org/wordprocessingml/2006/main" xmlns:w14="http://schemas.microsoft.com/office/word/2010/wordml" xmlns:w15="http://schemas.microsoft.com/office/word/2012/wordml" xmlns:w16cex="http://schemas.microsoft.com/office/word/2018/wordml/cex" xmlns:w16cid="http://schemas.microsoft.com/office/word/2016/wordml/cid" xmlns:w16="http://schemas.microsoft.com/office/word/2018/wordml" xmlns:w16du="http://schemas.microsoft.com/office/word/2023/wordml/word16du" xmlns:w16sdtdh="http://schemas.microsoft.com/office/word/2020/wordml/sdtdatahash" xmlns:w16se="http://schemas.microsoft.com/office/word/2015/wordml/symex" xmlns:wpg="http://schemas.microsoft.com/office/word/2010/wordprocessingGroup" xmlns:wpi="http://schemas.microsoft.com/office/word/2010/wordprocessingInk" xmlns:wne="http://schemas.microsoft.com/office/word/2006/wordml" xmlns:wps="http://schemas.microsoft.com/office/word/2010/wordprocessingShape" mc:Ignorable="w14 w15 w16se w16cid w16 w16cex w16sdtdh w16du wp14">
+  <w:endnote w:type="separator" w:id="-1">
+    <w:p>
+      <w:pPr>
+        <w:rPr>
+          <w:rFonts w:hint="eastAsia"/>
+        </w:rPr>
+      </w:pPr>
+      <w:r>
+        <w:separator/>
+      </w:r>
+    </w:p>
+  </w:endnote>
+  <w:endnote w:type="continuationSeparator" w:id="0">
+    <w:p>
+      <w:pPr>
+        <w:rPr>
+          <w:rFonts w:hint="eastAsia"/>
+        </w:rPr>
+      </w:pPr>
+      <w:r>
+        <w:continuationSeparator/>
+      </w:r>
+    </w:p>
+  </w:endnote>
+</w:endnotes>
+</file>
+
+<file path=word/footnotes.xml><?xml version="1.0" encoding="utf-8"?>
+<w:footnotes xmlns:wpc="http://schemas.microsoft.com/office/word/2010/wordprocessingCanvas" xmlns:cx="http://schemas.microsoft.com/office/drawing/2014/chartex" xmlns:cx1="http://schemas.microsoft.com/office/drawing/2015/9/8/chartex" xmlns:cx2="http://schemas.microsoft.com/office/drawing/2015/10/21/chartex" xmlns:cx3="http://schemas.microsoft.com/office/drawing/2016/5/9/chartex" xmlns:cx4="http://schemas.microsoft.com/office/drawing/2016/5/10/chartex" xmlns:cx5="http://schemas.microsoft.com/office/drawing/2016/5/11/chartex" xmlns:cx6="http://schemas.microsoft.com/office/drawing/2016/5/12/chartex" xmlns:cx7="http://schemas.microsoft.com/office/drawing/2016/5/13/chartex" xmlns:cx8="http://schemas.microsoft.com/office/drawing/2016/5/14/chartex" xmlns:mc="http://schemas.openxmlformats.org/markup-compatibility/2006" xmlns:aink="http://schemas.microsoft.com/office/drawing/2016/ink" xmlns:am3d="http://schemas.microsoft.com/office/drawing/2017/model3d" xmlns:o="urn:schemas-microsoft-com:office:office" xmlns:oel="http://schemas.microsoft.com/office/2019/extlst" xmlns:r="http://schemas.openxmlformats.org/officeDocument/2006/relationships" xmlns:m="http://schemas.openxmlformats.org/officeDocument/2006/math" xmlns:v="urn:schemas-microsoft-com:vml" xmlns:wp14="http://schemas.microsoft.com/office/word/2010/wordprocessingDrawing" xmlns:wp="http://schemas.openxmlformats.org/drawingml/2006/wordprocessingDrawing" xmlns:w10="urn:schemas-microsoft-com:office:word" xmlns:w="http://schemas.openxmlformats.org/wordprocessingml/2006/main" xmlns:w14="http://schemas.microsoft.com/office/word/2010/wordml" xmlns:w15="http://schemas.microsoft.com/office/word/2012/wordml" xmlns:w16cex="http://schemas.microsoft.com/office/word/2018/wordml/cex" xmlns:w16cid="http://schemas.microsoft.com/office/word/2016/wordml/cid" xmlns:w16="http://schemas.microsoft.com/office/word/2018/wordml" xmlns:w16du="http://schemas.microsoft.com/office/word/2023/wordml/word16du" xmlns:w16sdtdh="http://schemas.microsoft.com/office/word/2020/wordml/sdtdatahash" xmlns:w16se="http://schemas.microsoft.com/office/word/2015/wordml/symex" xmlns:wpg="http://schemas.microsoft.com/office/word/2010/wordprocessingGroup" xmlns:wpi="http://schemas.microsoft.com/office/word/2010/wordprocessingInk" xmlns:wne="http://schemas.microsoft.com/office/word/2006/wordml" xmlns:wps="http://schemas.microsoft.com/office/word/2010/wordprocessingShape" mc:Ignorable="w14 w15 w16se w16cid w16 w16cex w16sdtdh w16du wp14">
+  <w:footnote w:type="separator" w:id="-1">
+    <w:p>
+      <w:pPr>
+        <w:rPr>
+          <w:rFonts w:hint="eastAsia"/>
+        </w:rPr>
+      </w:pPr>
+      <w:r>
+        <w:separator/>
+      </w:r>
+    </w:p>
+  </w:footnote>
+  <w:footnote w:type="continuationSeparator" w:id="0">
+    <w:p>
+      <w:pPr>
+        <w:rPr>
+          <w:rFonts w:hint="eastAsia"/>
+        </w:rPr>
+      </w:pPr>
+      <w:r>
+        <w:continuationSeparator/>
+      </w:r>
+    </w:p>
+  </w:footnote>
+</w:footnotes>
 </file>
 
 <file path=word/styles.xml><?xml version="1.0" encoding="utf-8"?>
@@ -18266,6 +18014,7 @@
   <w:style w:type="character" w:default="1" w:styleId="a0">
     <w:name w:val="Default Paragraph Font"/>
     <w:uiPriority w:val="1"/>
+    <w:semiHidden/>
     <w:unhideWhenUsed/>
   </w:style>
   <w:style w:type="table" w:default="1" w:styleId="a1">
@@ -18416,6 +18165,68 @@
     <w:pPr>
       <w:ind w:leftChars="200" w:left="420"/>
     </w:pPr>
+  </w:style>
+  <w:style w:type="paragraph" w:styleId="a5">
+    <w:name w:val="header"/>
+    <w:basedOn w:val="a"/>
+    <w:link w:val="a6"/>
+    <w:uiPriority w:val="99"/>
+    <w:unhideWhenUsed/>
+    <w:rsid w:val="0071268C"/>
+    <w:pPr>
+      <w:tabs>
+        <w:tab w:val="center" w:pos="4153"/>
+        <w:tab w:val="right" w:pos="8306"/>
+      </w:tabs>
+      <w:snapToGrid w:val="0"/>
+      <w:jc w:val="center"/>
+    </w:pPr>
+    <w:rPr>
+      <w:sz w:val="18"/>
+      <w:szCs w:val="18"/>
+    </w:rPr>
+  </w:style>
+  <w:style w:type="character" w:customStyle="1" w:styleId="a6">
+    <w:name w:val="页眉 字符"/>
+    <w:basedOn w:val="a0"/>
+    <w:link w:val="a5"/>
+    <w:uiPriority w:val="99"/>
+    <w:rsid w:val="0071268C"/>
+    <w:rPr>
+      <w:sz w:val="18"/>
+      <w:szCs w:val="18"/>
+    </w:rPr>
+  </w:style>
+  <w:style w:type="paragraph" w:styleId="a7">
+    <w:name w:val="footer"/>
+    <w:basedOn w:val="a"/>
+    <w:link w:val="a8"/>
+    <w:uiPriority w:val="99"/>
+    <w:unhideWhenUsed/>
+    <w:rsid w:val="0071268C"/>
+    <w:pPr>
+      <w:tabs>
+        <w:tab w:val="center" w:pos="4153"/>
+        <w:tab w:val="right" w:pos="8306"/>
+      </w:tabs>
+      <w:snapToGrid w:val="0"/>
+      <w:jc w:val="left"/>
+    </w:pPr>
+    <w:rPr>
+      <w:sz w:val="18"/>
+      <w:szCs w:val="18"/>
+    </w:rPr>
+  </w:style>
+  <w:style w:type="character" w:customStyle="1" w:styleId="a8">
+    <w:name w:val="页脚 字符"/>
+    <w:basedOn w:val="a0"/>
+    <w:link w:val="a7"/>
+    <w:uiPriority w:val="99"/>
+    <w:rsid w:val="0071268C"/>
+    <w:rPr>
+      <w:sz w:val="18"/>
+      <w:szCs w:val="18"/>
+    </w:rPr>
   </w:style>
 </w:styles>
 </file>

</xml_diff>